<commit_message>
Rapport Intro + parties 1 et 3 OK
</commit_message>
<xml_diff>
--- a/Rapport-Apprentissage.docx
+++ b/Rapport-Apprentissage.docx
@@ -78,7 +78,13 @@
       </w:pPr>
       <w:r>
         <w:tab/>
-        <w:t>Ce rapport a pour but de rendre compte de nos travaux en TP d’apprentissage supervisé. Chaque chapitre sera consacré à l’un des classifieurs étudiés à chaque TP (KNN, MLP, SVM) puis une synthèse comparera leur efficacité à chacun. Les scripts des programmes peuvent être retrouvés sur le dépôt suivant :</w:t>
+        <w:t>Ce rapport a pour but de rendre compte de nos travaux en TP d’apprentissage supervisé. Chaque chapitre sera consacré à l’un des classifieurs étudiés à chaque TP (KNN, MLP, SV</w:t>
+      </w:r>
+      <w:r>
+        <w:t>C</w:t>
+      </w:r>
+      <w:r>
+        <w:t>) puis une synthèse comparera leur efficacité à chacun. Les scripts des programmes peuvent être retrouvés sur le dépôt suivant :</w:t>
       </w:r>
     </w:p>
     <w:p>
@@ -243,14 +249,14 @@
             <v:path o:extrusionok="f" gradientshapeok="t" o:connecttype="rect"/>
             <o:lock v:ext="edit" aspectratio="t"/>
           </v:shapetype>
-          <v:shape id="_x0000_i1025" type="#_x0000_t75" style="width:225.5pt;height:169.15pt">
+          <v:shape id="_x0000_i1044" type="#_x0000_t75" style="width:224.85pt;height:168.45pt">
             <v:imagedata r:id="rId6" o:title="1"/>
           </v:shape>
         </w:pict>
       </w:r>
       <w:r>
         <w:pict>
-          <v:shape id="_x0000_i1026" type="#_x0000_t75" style="width:226.2pt;height:169.8pt">
+          <v:shape id="_x0000_i1045" type="#_x0000_t75" style="width:224.85pt;height:168.45pt">
             <v:imagedata r:id="rId7" o:title="2"/>
           </v:shape>
         </w:pict>
@@ -313,7 +319,13 @@
         <w:tab/>
       </w:r>
       <w:r>
-        <w:t xml:space="preserve">Temps total : </w:t>
+        <w:t>Temps</w:t>
+      </w:r>
+      <w:r>
+        <w:t xml:space="preserve"> </w:t>
+      </w:r>
+      <w:r>
+        <w:t xml:space="preserve">: </w:t>
       </w:r>
       <w:r>
         <w:t>4.365392208099365</w:t>
@@ -339,7 +351,10 @@
         <w:tab/>
       </w:r>
       <w:r>
-        <w:t xml:space="preserve">Temps total : </w:t>
+        <w:t xml:space="preserve">Temps </w:t>
+      </w:r>
+      <w:r>
+        <w:t xml:space="preserve">: </w:t>
       </w:r>
       <w:r>
         <w:t>9.597620725631714</w:t>
@@ -376,14 +391,14 @@
       </w:pPr>
       <w:r>
         <w:pict>
-          <v:shape id="_x0000_i1039" type="#_x0000_t75" style="width:224.85pt;height:168.45pt">
+          <v:shape id="_x0000_i1050" type="#_x0000_t75" style="width:225.5pt;height:169.15pt">
             <v:imagedata r:id="rId8" o:title="3"/>
           </v:shape>
         </w:pict>
       </w:r>
       <w:r>
         <w:pict>
-          <v:shape id="_x0000_i1028" type="#_x0000_t75" style="width:223.45pt;height:167.75pt">
+          <v:shape id="_x0000_i1051" type="#_x0000_t75" style="width:225.5pt;height:169.15pt">
             <v:imagedata r:id="rId9" o:title="4"/>
           </v:shape>
         </w:pict>
@@ -397,13 +412,25 @@
         <w:t>A gauche, nous pouvons voir que le temps de calcul se voit un peu augmenté au début, mais significativement diminué avec une plus grande taille de données d’entraînement</w:t>
       </w:r>
       <w:r>
-        <w:t xml:space="preserve"> (deux fois plus vite)</w:t>
+        <w:t xml:space="preserve"> (deux fois plus </w:t>
+      </w:r>
+      <w:r>
+        <w:t>rapide avec 90% qu’avec 40%</w:t>
+      </w:r>
+      <w:r>
+        <w:t>)</w:t>
       </w:r>
       <w:r>
         <w:t xml:space="preserve">. </w:t>
       </w:r>
       <w:r>
-        <w:t>Pour le score, celui-ci augmente forcement avec davantage de données pour s’entrainer, ce qui est normal car il a davantage de données auxquelles se référer.</w:t>
+        <w:t xml:space="preserve">Pour le score, celui-ci augmente forcement avec davantage de données pour s’entrainer, ce qui est </w:t>
+      </w:r>
+      <w:r>
+        <w:t>logique dans le fond</w:t>
+      </w:r>
+      <w:r>
+        <w:t>.</w:t>
       </w:r>
     </w:p>
     <w:p>
@@ -416,6 +443,55 @@
       </w:r>
     </w:p>
     <w:p>
+      <w:pPr>
+        <w:jc w:val="both"/>
+      </w:pPr>
+      <w:r>
+        <w:tab/>
+        <w:t>Voici à présent la matrice de confusion affichant sur les 10 chiffres possibles de lire le nombre d’occurrences ayant été correctement lues. On obtient les résultats suivants.</w:t>
+      </w:r>
+    </w:p>
+    <w:p>
+      <w:pPr>
+        <w:pStyle w:val="Paragraphedeliste"/>
+        <w:numPr>
+          <w:ilvl w:val="0"/>
+          <w:numId w:val="2"/>
+        </w:numPr>
+      </w:pPr>
+      <w:proofErr w:type="gramStart"/>
+      <w:r>
+        <w:t>score:</w:t>
+      </w:r>
+      <w:proofErr w:type="gramEnd"/>
+      <w:r>
+        <w:t xml:space="preserve">  0.9146666666666666</w:t>
+      </w:r>
+    </w:p>
+    <w:p>
+      <w:pPr>
+        <w:pStyle w:val="Paragraphedeliste"/>
+        <w:numPr>
+          <w:ilvl w:val="0"/>
+          <w:numId w:val="2"/>
+        </w:numPr>
+      </w:pPr>
+      <w:proofErr w:type="gramStart"/>
+      <w:r>
+        <w:t>time:</w:t>
+      </w:r>
+      <w:proofErr w:type="gramEnd"/>
+      <w:r>
+        <w:t xml:space="preserve">  </w:t>
+      </w:r>
+      <w:r>
+        <w:t>10.216910362243652</w:t>
+      </w:r>
+    </w:p>
+    <w:p>
+      <w:pPr>
+        <w:jc w:val="center"/>
+      </w:pPr>
       <w:r>
         <w:rPr>
           <w:noProof/>
@@ -457,8 +533,24 @@
           </wp:inline>
         </w:drawing>
       </w:r>
-      <w:bookmarkStart w:id="0" w:name="_GoBack"/>
-      <w:bookmarkEnd w:id="0"/>
+    </w:p>
+    <w:p>
+      <w:r>
+        <w:t>Par exemple pour la ligne 6, qui correspond au chiffre 5, il y a eu 110 occurrences correctement identifiées contre 13 erronées. Cela met en évidence la bonne efficacité de KNN.</w:t>
+      </w:r>
+    </w:p>
+    <w:p>
+      <w:pPr>
+        <w:pStyle w:val="Titre1"/>
+      </w:pPr>
+      <w:r>
+        <w:t>II – Méthode MLP, les couches de neurones</w:t>
+      </w:r>
+    </w:p>
+    <w:p>
+      <w:r>
+        <w:t>TODO</w:t>
+      </w:r>
     </w:p>
     <w:p>
       <w:pPr>
@@ -574,8 +666,9 @@
         <w:jc w:val="center"/>
       </w:pPr>
       <w:r>
+        <w:lastRenderedPageBreak/>
         <w:pict>
-          <v:shape id="_x0000_i1029" type="#_x0000_t75" style="width:300.9pt;height:225.5pt">
+          <v:shape id="_x0000_i1029" type="#_x0000_t75" style="width:264.25pt;height:198.35pt">
             <v:imagedata r:id="rId11" o:title="1"/>
           </v:shape>
         </w:pict>
@@ -635,7 +728,6 @@
         <w:pStyle w:val="Titre2"/>
       </w:pPr>
       <w:r>
-        <w:lastRenderedPageBreak/>
         <w:t xml:space="preserve">b) Score des </w:t>
       </w:r>
       <w:proofErr w:type="spellStart"/>
@@ -665,13 +757,15 @@
       <w:pPr>
         <w:jc w:val="center"/>
       </w:pPr>
+      <w:bookmarkStart w:id="0" w:name="_GoBack"/>
       <w:r>
         <w:pict>
-          <v:shape id="_x0000_i1030" type="#_x0000_t75" style="width:294.1pt;height:220.75pt">
+          <v:shape id="_x0000_i1030" type="#_x0000_t75" style="width:258.1pt;height:193.6pt">
             <v:imagedata r:id="rId12" o:title="2"/>
           </v:shape>
         </w:pict>
       </w:r>
+      <w:bookmarkEnd w:id="0"/>
     </w:p>
     <w:p>
       <w:pPr>
@@ -777,6 +871,7 @@
         <w:jc w:val="both"/>
       </w:pPr>
       <w:r>
+        <w:lastRenderedPageBreak/>
         <w:pict>
           <v:shape id="_x0000_i1031" type="#_x0000_t75" style="width:224.85pt;height:168.45pt">
             <v:imagedata r:id="rId13" o:title="5"/>
@@ -879,7 +974,6 @@
     </w:p>
     <w:p>
       <w:r>
-        <w:lastRenderedPageBreak/>
         <w:pict>
           <v:shape id="_x0000_i1033" type="#_x0000_t75" style="width:225.5pt;height:169.15pt">
             <v:imagedata r:id="rId15" o:title="5"/>
@@ -996,9 +1090,15 @@
     </w:p>
     <w:p>
       <w:pPr>
+        <w:jc w:val="both"/>
+      </w:pPr>
+    </w:p>
+    <w:p>
+      <w:pPr>
         <w:pStyle w:val="Titre2"/>
       </w:pPr>
       <w:r>
+        <w:lastRenderedPageBreak/>
         <w:t>f) Matrice de confusion</w:t>
       </w:r>
     </w:p>

</xml_diff>